<commit_message>
adding more r code
</commit_message>
<xml_diff>
--- a/Final_Paper_Samdarshi.docx
+++ b/Final_Paper_Samdarshi.docx
@@ -4,6 +4,7 @@
   <w:body>
     <w:p>
       <w:pPr>
+        <w:spacing w:line="480" w:lineRule="auto"/>
         <w:rPr>
           <w:rFonts w:ascii="Times New Roman" w:hAnsi="Times New Roman" w:cs="Times New Roman"/>
         </w:rPr>
@@ -17,6 +18,7 @@
     </w:p>
     <w:p>
       <w:pPr>
+        <w:spacing w:line="480" w:lineRule="auto"/>
         <w:rPr>
           <w:rFonts w:ascii="Times New Roman" w:hAnsi="Times New Roman" w:cs="Times New Roman"/>
         </w:rPr>
@@ -30,6 +32,7 @@
     </w:p>
     <w:p>
       <w:pPr>
+        <w:spacing w:line="480" w:lineRule="auto"/>
         <w:rPr>
           <w:rFonts w:ascii="Times New Roman" w:hAnsi="Times New Roman" w:cs="Times New Roman"/>
         </w:rPr>
@@ -43,6 +46,7 @@
     </w:p>
     <w:p>
       <w:pPr>
+        <w:spacing w:line="480" w:lineRule="auto"/>
         <w:jc w:val="center"/>
         <w:rPr>
           <w:rFonts w:ascii="Times New Roman" w:hAnsi="Times New Roman" w:cs="Times New Roman"/>
@@ -57,6 +61,7 @@
     </w:p>
     <w:p>
       <w:pPr>
+        <w:spacing w:line="480" w:lineRule="auto"/>
         <w:rPr>
           <w:rFonts w:ascii="Times New Roman" w:hAnsi="Times New Roman" w:cs="Times New Roman"/>
         </w:rPr>
@@ -83,6 +88,7 @@
     </w:p>
     <w:p>
       <w:pPr>
+        <w:spacing w:line="480" w:lineRule="auto"/>
         <w:rPr>
           <w:rFonts w:ascii="Times New Roman" w:hAnsi="Times New Roman" w:cs="Times New Roman"/>
         </w:rPr>
@@ -122,19 +128,112 @@
         <w:rPr>
           <w:rFonts w:ascii="Times New Roman" w:hAnsi="Times New Roman" w:cs="Times New Roman"/>
         </w:rPr>
-        <w:t xml:space="preserve">the data, create graphical representations, and run statistical significance tests are available on Github at </w:t>
-      </w:r>
-      <w:r>
-        <w:rPr>
-          <w:rFonts w:ascii="Times New Roman" w:hAnsi="Times New Roman" w:cs="Times New Roman"/>
-        </w:rPr>
-        <w:t>https://github.com/mihirsamdarshi/ECON-2300-Final-Paper</w:t>
-      </w:r>
+        <w:t xml:space="preserve">the data, create graphical representations, and run statistical significance tests are available on </w:t>
+      </w:r>
+      <w:proofErr w:type="spellStart"/>
+      <w:r>
+        <w:rPr>
+          <w:rFonts w:ascii="Times New Roman" w:hAnsi="Times New Roman" w:cs="Times New Roman"/>
+        </w:rPr>
+        <w:t>Github</w:t>
+      </w:r>
+      <w:proofErr w:type="spellEnd"/>
+      <w:r>
+        <w:rPr>
+          <w:rFonts w:ascii="Times New Roman" w:hAnsi="Times New Roman" w:cs="Times New Roman"/>
+        </w:rPr>
+        <w:t xml:space="preserve"> at </w:t>
+      </w:r>
+      <w:hyperlink r:id="rId4" w:history="1">
+        <w:r>
+          <w:rPr>
+            <w:rStyle w:val="Hyperlink"/>
+            <w:rFonts w:ascii="Times New Roman" w:hAnsi="Times New Roman" w:cs="Times New Roman"/>
+          </w:rPr>
+          <w:t>https://github.com/mihirsamdarshi/ECON-2300-Final-Paper</w:t>
+        </w:r>
+      </w:hyperlink>
       <w:r>
         <w:rPr>
           <w:rFonts w:ascii="Times New Roman" w:hAnsi="Times New Roman" w:cs="Times New Roman"/>
         </w:rPr>
         <w:t>.</w:t>
+      </w:r>
+    </w:p>
+    <w:p>
+      <w:pPr>
+        <w:spacing w:line="480" w:lineRule="auto"/>
+        <w:rPr>
+          <w:rFonts w:ascii="Times New Roman" w:hAnsi="Times New Roman" w:cs="Times New Roman"/>
+        </w:rPr>
+      </w:pPr>
+      <w:r>
+        <w:rPr>
+          <w:rFonts w:ascii="Times New Roman" w:hAnsi="Times New Roman" w:cs="Times New Roman"/>
+        </w:rPr>
+        <w:tab/>
+      </w:r>
+      <w:r>
+        <w:rPr>
+          <w:rFonts w:ascii="Times New Roman" w:hAnsi="Times New Roman" w:cs="Times New Roman"/>
+        </w:rPr>
+        <w:t>After analyzing the data in a cursory manner, it was decided to analyze the data to search for any potential correlations between the subjective questions regarding attitudes towards jobs and job creation and objective</w:t>
+      </w:r>
+      <w:r>
+        <w:rPr>
+          <w:rFonts w:ascii="Times New Roman" w:hAnsi="Times New Roman" w:cs="Times New Roman"/>
+        </w:rPr>
+        <w:t>, independent variables, party, sex, and level of education.</w:t>
+      </w:r>
+      <w:r>
+        <w:rPr>
+          <w:rFonts w:ascii="Times New Roman" w:hAnsi="Times New Roman" w:cs="Times New Roman"/>
+        </w:rPr>
+        <w:t xml:space="preserve"> </w:t>
+      </w:r>
+      <w:r>
+        <w:rPr>
+          <w:rFonts w:ascii="Times New Roman" w:hAnsi="Times New Roman" w:cs="Times New Roman"/>
+        </w:rPr>
+        <w:t xml:space="preserve">These </w:t>
+      </w:r>
+      <w:r>
+        <w:rPr>
+          <w:rFonts w:ascii="Times New Roman" w:hAnsi="Times New Roman" w:cs="Times New Roman"/>
+        </w:rPr>
+        <w:t>three variables</w:t>
+      </w:r>
+      <w:r>
+        <w:rPr>
+          <w:rFonts w:ascii="Times New Roman" w:hAnsi="Times New Roman" w:cs="Times New Roman"/>
+        </w:rPr>
+        <w:t xml:space="preserve"> were chosen because they </w:t>
+      </w:r>
+      <w:r>
+        <w:rPr>
+          <w:rFonts w:ascii="Times New Roman" w:hAnsi="Times New Roman" w:cs="Times New Roman"/>
+        </w:rPr>
+        <w:t xml:space="preserve">have previously proven </w:t>
+      </w:r>
+      <w:proofErr w:type="spellStart"/>
+      <w:r>
+        <w:rPr>
+          <w:rFonts w:ascii="Times New Roman" w:hAnsi="Times New Roman" w:cs="Times New Roman"/>
+        </w:rPr>
+        <w:t>to</w:t>
+      </w:r>
+      <w:proofErr w:type="spellEnd"/>
+      <w:r>
+        <w:rPr>
+          <w:rFonts w:ascii="Times New Roman" w:hAnsi="Times New Roman" w:cs="Times New Roman"/>
+        </w:rPr>
+        <w:t xml:space="preserve"> heavily influence an individual’s attitudes to various topics. </w:t>
+      </w:r>
+      <w:r>
+        <w:rPr>
+          <w:rFonts w:ascii="Times New Roman" w:hAnsi="Times New Roman" w:cs="Times New Roman"/>
+        </w:rPr>
+        <w:t>However, during the course of the analysis, no prevailing relationship was found to have occurre</w:t>
       </w:r>
       <w:bookmarkStart w:id="0" w:name="_GoBack"/>
       <w:bookmarkEnd w:id="0"/>
@@ -570,6 +669,29 @@
     <w:semiHidden/>
     <w:unhideWhenUsed/>
   </w:style>
+  <w:style w:type="character" w:styleId="Hyperlink">
+    <w:name w:val="Hyperlink"/>
+    <w:basedOn w:val="DefaultParagraphFont"/>
+    <w:uiPriority w:val="99"/>
+    <w:unhideWhenUsed/>
+    <w:rsid w:val="003D342B"/>
+    <w:rPr>
+      <w:color w:val="0563C1" w:themeColor="hyperlink"/>
+      <w:u w:val="single"/>
+    </w:rPr>
+  </w:style>
+  <w:style w:type="character" w:styleId="UnresolvedMention">
+    <w:name w:val="Unresolved Mention"/>
+    <w:basedOn w:val="DefaultParagraphFont"/>
+    <w:uiPriority w:val="99"/>
+    <w:semiHidden/>
+    <w:unhideWhenUsed/>
+    <w:rsid w:val="003D342B"/>
+    <w:rPr>
+      <w:color w:val="808080"/>
+      <w:shd w:val="clear" w:color="auto" w:fill="E6E6E6"/>
+    </w:rPr>
+  </w:style>
 </w:styles>
 </file>
 

</xml_diff>